<commit_message>
add fonts & scheme
</commit_message>
<xml_diff>
--- a/ТЗ_образование_Китай.docx
+++ b/ТЗ_образование_Китай.docx
@@ -730,16 +730,7 @@
                 <w:sz w:val="24"/>
                 <w:szCs w:val="24"/>
               </w:rPr>
-              <w:t xml:space="preserve">Основные </w:t>
-            </w:r>
-            <w:r>
-              <w:rPr>
-                <w:rFonts w:ascii="Times New Roman" w:hAnsi="Times New Roman" w:cs="Times New Roman"/>
-                <w:iCs/>
-                <w:sz w:val="24"/>
-                <w:szCs w:val="24"/>
-              </w:rPr>
-              <w:t>особенности предоставляемого продукта/услуги</w:t>
+              <w:t>Основные особенности предоставляемого продукта/услуги</w:t>
             </w:r>
           </w:p>
         </w:tc>
@@ -841,17 +832,7 @@
                 <w:sz w:val="24"/>
                 <w:szCs w:val="24"/>
               </w:rPr>
-              <w:t xml:space="preserve">1. Дать информацию о том, что есть возможность обучаться в Китае и заинтересовать потенциального клиента подать заявку через сайт </w:t>
-            </w:r>
-            <w:r>
-              <w:rPr>
-                <w:rFonts w:ascii="Times New Roman" w:hAnsi="Times New Roman" w:cs="Times New Roman"/>
-                <w:iCs/>
-                <w:color w:val="1F4E79" w:themeColor="accent1" w:themeShade="80"/>
-                <w:sz w:val="24"/>
-                <w:szCs w:val="24"/>
-              </w:rPr>
-              <w:t xml:space="preserve">для получения консультации и развернутой </w:t>
+              <w:t xml:space="preserve">1. Дать информацию о том, что есть возможность обучаться в Китае и заинтересовать потенциального клиента подать заявку через сайт для получения консультации и развернутой </w:t>
             </w:r>
             <w:proofErr w:type="gramStart"/>
             <w:r>
@@ -1035,16 +1016,7 @@
                 <w:sz w:val="24"/>
                 <w:szCs w:val="24"/>
               </w:rPr>
-              <w:t xml:space="preserve">Просмотр контента, связь с </w:t>
-            </w:r>
-            <w:r>
-              <w:rPr>
-                <w:rFonts w:ascii="Times New Roman" w:hAnsi="Times New Roman" w:cs="Times New Roman"/>
-                <w:iCs/>
-                <w:sz w:val="24"/>
-                <w:szCs w:val="24"/>
-              </w:rPr>
-              <w:t>поставщиком услуги через форму обратной связи</w:t>
+              <w:t>Просмотр контента, связь с поставщиком услуги через форму обратной связи</w:t>
             </w:r>
           </w:p>
         </w:tc>
@@ -1192,15 +1164,7 @@
           <w:sz w:val="24"/>
           <w:szCs w:val="24"/>
         </w:rPr>
-        <w:t>Укажите ссылки на сайты конкурентов, либо компаний, которые работают в смежной сфере. Тщательно оцените сайты конкурентов и опишите их преимущества и недостатки, категории по которым вы оценивали сайты. Аргументируйте свои мысли. Что бы вы хотели позаимств</w:t>
-      </w:r>
-      <w:r>
-        <w:rPr>
-          <w:rFonts w:ascii="Times New Roman" w:hAnsi="Times New Roman" w:cs="Times New Roman"/>
-          <w:sz w:val="24"/>
-          <w:szCs w:val="24"/>
-        </w:rPr>
-        <w:t xml:space="preserve">овать у конкурентов? </w:t>
+        <w:t xml:space="preserve">Укажите ссылки на сайты конкурентов, либо компаний, которые работают в смежной сфере. Тщательно оцените сайты конкурентов и опишите их преимущества и недостатки, категории по которым вы оценивали сайты. Аргументируйте свои мысли. Что бы вы хотели позаимствовать у конкурентов? </w:t>
       </w:r>
     </w:p>
     <w:tbl>
@@ -1347,6 +1311,15 @@
                 <w:szCs w:val="24"/>
               </w:rPr>
               <w:t xml:space="preserve"> </w:t>
+            </w:r>
+            <w:r>
+              <w:rPr>
+                <w:rFonts w:ascii="Times New Roman" w:hAnsi="Times New Roman" w:cs="Times New Roman"/>
+                <w:iCs/>
+                <w:sz w:val="24"/>
+                <w:szCs w:val="24"/>
+              </w:rPr>
+              <w:t>https://podcast-podcast.ru/</w:t>
             </w:r>
           </w:p>
         </w:tc>
@@ -2309,16 +2282,7 @@
           <w:sz w:val="24"/>
           <w:szCs w:val="24"/>
         </w:rPr>
-        <w:t xml:space="preserve">Отображение сайта на мобильных </w:t>
-      </w:r>
-      <w:r>
-        <w:rPr>
-          <w:rFonts w:ascii="Times New Roman" w:hAnsi="Times New Roman" w:cs="Times New Roman"/>
-          <w:b/>
-          <w:sz w:val="24"/>
-          <w:szCs w:val="24"/>
-        </w:rPr>
-        <w:t>устройствах</w:t>
+        <w:t>Отображение сайта на мобильных устройствах</w:t>
       </w:r>
     </w:p>
     <w:tbl>
@@ -2735,15 +2699,7 @@
                 <w:sz w:val="24"/>
                 <w:szCs w:val="24"/>
               </w:rPr>
-              <w:t xml:space="preserve"> Краткая </w:t>
-            </w:r>
-            <w:r>
-              <w:rPr>
-                <w:rFonts w:ascii="Times New Roman" w:hAnsi="Times New Roman" w:cs="Times New Roman"/>
-                <w:sz w:val="24"/>
-                <w:szCs w:val="24"/>
-              </w:rPr>
-              <w:t>информация, продающий текст</w:t>
+              <w:t xml:space="preserve"> Краткая информация, продающий текст</w:t>
             </w:r>
           </w:p>
         </w:tc>
@@ -4057,16 +4013,7 @@
                 <w:sz w:val="24"/>
                 <w:szCs w:val="24"/>
               </w:rPr>
-              <w:t xml:space="preserve">ВКЛЮЧИТЬ ПУНКТ </w:t>
-            </w:r>
-            <w:r>
-              <w:rPr>
-                <w:rFonts w:ascii="Times New Roman" w:hAnsi="Times New Roman" w:cs="Times New Roman"/>
-                <w:color w:val="1F4E79" w:themeColor="accent1" w:themeShade="80"/>
-                <w:sz w:val="24"/>
-                <w:szCs w:val="24"/>
-              </w:rPr>
-              <w:t>ОТЗЫВЫ</w:t>
+              <w:t>ВКЛЮЧИТЬ ПУНКТ ОТЗЫВЫ</w:t>
             </w:r>
           </w:p>
         </w:tc>
@@ -4426,15 +4373,7 @@
                 <w:sz w:val="24"/>
                 <w:szCs w:val="24"/>
               </w:rPr>
-              <w:t xml:space="preserve"> </w:t>
-            </w:r>
-            <w:r>
-              <w:rPr>
-                <w:rFonts w:ascii="Times New Roman" w:hAnsi="Times New Roman" w:cs="Times New Roman"/>
-                <w:sz w:val="24"/>
-                <w:szCs w:val="24"/>
-              </w:rPr>
-              <w:t xml:space="preserve">Не нужен </w:t>
+              <w:t xml:space="preserve"> Не нужен </w:t>
             </w:r>
           </w:p>
         </w:tc>
@@ -5541,16 +5480,7 @@
                 <w:sz w:val="24"/>
                 <w:szCs w:val="24"/>
               </w:rPr>
-              <w:t xml:space="preserve">Горизонтальное и </w:t>
-            </w:r>
-            <w:r>
-              <w:rPr>
-                <w:rFonts w:ascii="Times New Roman" w:hAnsi="Times New Roman" w:cs="Times New Roman"/>
-                <w:iCs/>
-                <w:sz w:val="24"/>
-                <w:szCs w:val="24"/>
-              </w:rPr>
-              <w:t>вертикальное меню</w:t>
+              <w:t>Горизонтальное и вертикальное меню</w:t>
             </w:r>
           </w:p>
         </w:tc>
@@ -5743,15 +5673,7 @@
                 <w:sz w:val="24"/>
                 <w:szCs w:val="24"/>
               </w:rPr>
-              <w:t>Что вы категорически не желаете видеть</w:t>
-            </w:r>
-            <w:r>
-              <w:rPr>
-                <w:rFonts w:ascii="Times New Roman" w:hAnsi="Times New Roman" w:cs="Times New Roman"/>
-                <w:sz w:val="24"/>
-                <w:szCs w:val="24"/>
-              </w:rPr>
-              <w:t xml:space="preserve"> на сайте</w:t>
+              <w:t>Что вы категорически не желаете видеть на сайте</w:t>
             </w:r>
           </w:p>
         </w:tc>
@@ -6527,8 +6449,6 @@
               </w:rPr>
               <w:t xml:space="preserve">  </w:t>
             </w:r>
-            <w:bookmarkStart w:id="0" w:name="_GoBack"/>
-            <w:bookmarkEnd w:id="0"/>
           </w:p>
         </w:tc>
       </w:tr>
@@ -6546,7 +6466,147 @@
     <w:p>
       <w:pPr>
         <w:spacing w:after="0"/>
+        <w:jc w:val="center"/>
       </w:pPr>
+      <w:r>
+        <w:rPr>
+          <w:noProof/>
+          <w:lang w:eastAsia="ru-RU"/>
+        </w:rPr>
+        <w:lastRenderedPageBreak/>
+        <w:drawing>
+          <wp:inline distT="0" distB="0" distL="0" distR="0">
+            <wp:extent cx="5174673" cy="7459896"/>
+            <wp:effectExtent l="0" t="0" r="0" b="0"/>
+            <wp:docPr id="1" name="Рисунок 1"/>
+            <wp:cNvGraphicFramePr>
+              <a:graphicFrameLocks xmlns:a="http://schemas.openxmlformats.org/drawingml/2006/main" noChangeAspect="1"/>
+            </wp:cNvGraphicFramePr>
+            <a:graphic xmlns:a="http://schemas.openxmlformats.org/drawingml/2006/main">
+              <a:graphicData uri="http://schemas.openxmlformats.org/drawingml/2006/picture">
+                <pic:pic xmlns:pic="http://schemas.openxmlformats.org/drawingml/2006/picture">
+                  <pic:nvPicPr>
+                    <pic:cNvPr id="1" name="structure1.jpg"/>
+                    <pic:cNvPicPr/>
+                  </pic:nvPicPr>
+                  <pic:blipFill rotWithShape="1">
+                    <a:blip r:embed="rId4">
+                      <a:extLst>
+                        <a:ext uri="{28A0092B-C50C-407E-A947-70E740481C1C}">
+                          <a14:useLocalDpi xmlns:a14="http://schemas.microsoft.com/office/drawing/2010/main" val="0"/>
+                        </a:ext>
+                      </a:extLst>
+                    </a:blip>
+                    <a:srcRect l="8046" t="1968" r="4831" b="3831"/>
+                    <a:stretch/>
+                  </pic:blipFill>
+                  <pic:spPr bwMode="auto">
+                    <a:xfrm>
+                      <a:off x="0" y="0"/>
+                      <a:ext cx="5175439" cy="7461001"/>
+                    </a:xfrm>
+                    <a:prstGeom prst="rect">
+                      <a:avLst/>
+                    </a:prstGeom>
+                    <a:ln>
+                      <a:noFill/>
+                    </a:ln>
+                    <a:extLst>
+                      <a:ext uri="{53640926-AAD7-44D8-BBD7-CCE9431645EC}">
+                        <a14:shadowObscured xmlns:a14="http://schemas.microsoft.com/office/drawing/2010/main"/>
+                      </a:ext>
+                    </a:extLst>
+                  </pic:spPr>
+                </pic:pic>
+              </a:graphicData>
+            </a:graphic>
+          </wp:inline>
+        </w:drawing>
+      </w:r>
+    </w:p>
+    <w:p>
+      <w:pPr>
+        <w:spacing w:after="0"/>
+        <w:jc w:val="center"/>
+      </w:pPr>
+    </w:p>
+    <w:p>
+      <w:pPr>
+        <w:spacing w:after="0"/>
+        <w:jc w:val="center"/>
+      </w:pPr>
+    </w:p>
+    <w:p>
+      <w:pPr>
+        <w:suppressAutoHyphens w:val="0"/>
+        <w:spacing w:after="0" w:line="240" w:lineRule="auto"/>
+      </w:pPr>
+      <w:r>
+        <w:br w:type="page"/>
+      </w:r>
+    </w:p>
+    <w:p>
+      <w:pPr>
+        <w:spacing w:after="0"/>
+        <w:jc w:val="center"/>
+      </w:pPr>
+      <w:bookmarkStart w:id="0" w:name="_GoBack"/>
+      <w:r>
+        <w:rPr>
+          <w:noProof/>
+          <w:lang w:eastAsia="ru-RU"/>
+        </w:rPr>
+        <w:lastRenderedPageBreak/>
+        <w:drawing>
+          <wp:inline distT="0" distB="0" distL="0" distR="0">
+            <wp:extent cx="5433695" cy="7356763"/>
+            <wp:effectExtent l="0" t="0" r="0" b="0"/>
+            <wp:docPr id="2" name="Рисунок 2"/>
+            <wp:cNvGraphicFramePr>
+              <a:graphicFrameLocks xmlns:a="http://schemas.openxmlformats.org/drawingml/2006/main" noChangeAspect="1"/>
+            </wp:cNvGraphicFramePr>
+            <a:graphic xmlns:a="http://schemas.openxmlformats.org/drawingml/2006/main">
+              <a:graphicData uri="http://schemas.openxmlformats.org/drawingml/2006/picture">
+                <pic:pic xmlns:pic="http://schemas.openxmlformats.org/drawingml/2006/picture">
+                  <pic:nvPicPr>
+                    <pic:cNvPr id="2" name="structure2.jpg"/>
+                    <pic:cNvPicPr/>
+                  </pic:nvPicPr>
+                  <pic:blipFill rotWithShape="1">
+                    <a:blip r:embed="rId5">
+                      <a:extLst>
+                        <a:ext uri="{28A0092B-C50C-407E-A947-70E740481C1C}">
+                          <a14:useLocalDpi xmlns:a14="http://schemas.microsoft.com/office/drawing/2010/main" val="0"/>
+                        </a:ext>
+                      </a:extLst>
+                    </a:blip>
+                    <a:srcRect l="3498" t="3542" r="5017" b="3559"/>
+                    <a:stretch/>
+                  </pic:blipFill>
+                  <pic:spPr bwMode="auto">
+                    <a:xfrm>
+                      <a:off x="0" y="0"/>
+                      <a:ext cx="5434517" cy="7357876"/>
+                    </a:xfrm>
+                    <a:prstGeom prst="rect">
+                      <a:avLst/>
+                    </a:prstGeom>
+                    <a:ln>
+                      <a:noFill/>
+                    </a:ln>
+                    <a:extLst>
+                      <a:ext uri="{53640926-AAD7-44D8-BBD7-CCE9431645EC}">
+                        <a14:shadowObscured xmlns:a14="http://schemas.microsoft.com/office/drawing/2010/main"/>
+                      </a:ext>
+                    </a:extLst>
+                  </pic:spPr>
+                </pic:pic>
+              </a:graphicData>
+            </a:graphic>
+          </wp:inline>
+        </w:drawing>
+      </w:r>
+      <w:bookmarkEnd w:id="0"/>
     </w:p>
     <w:sectPr>
       <w:pgSz w:w="11906" w:h="16838"/>

</xml_diff>